<commit_message>
add cad file and little to second part
</commit_message>
<xml_diff>
--- a/doc/mag_diplom.docx
+++ b/doc/mag_diplom.docx
@@ -72,6 +72,9 @@
       <w:r>
         <w:rPr>
           <w:rStyle w:val="a4"/>
+          <w:rFonts w:ascii="Times New Roman" w:hAnsi="Times New Roman" w:cs="Times New Roman"/>
+          <w:sz w:val="28"/>
+          <w:szCs w:val="28"/>
         </w:rPr>
         <w:commentReference w:id="0"/>
       </w:r>
@@ -105,6 +108,9 @@
       <w:r>
         <w:rPr>
           <w:rStyle w:val="a4"/>
+          <w:rFonts w:ascii="Times New Roman" w:hAnsi="Times New Roman" w:cs="Times New Roman"/>
+          <w:sz w:val="28"/>
+          <w:szCs w:val="28"/>
         </w:rPr>
         <w:commentReference w:id="1"/>
       </w:r>
@@ -247,6 +253,9 @@
       <w:r>
         <w:rPr>
           <w:rStyle w:val="a4"/>
+          <w:rFonts w:ascii="Times New Roman" w:hAnsi="Times New Roman" w:cs="Times New Roman"/>
+          <w:sz w:val="28"/>
+          <w:szCs w:val="28"/>
         </w:rPr>
         <w:commentReference w:id="2"/>
       </w:r>
@@ -713,6 +722,9 @@
       <w:r>
         <w:rPr>
           <w:rStyle w:val="a4"/>
+          <w:rFonts w:ascii="Times New Roman" w:hAnsi="Times New Roman" w:cs="Times New Roman"/>
+          <w:sz w:val="28"/>
+          <w:szCs w:val="28"/>
         </w:rPr>
         <w:commentReference w:id="3"/>
       </w:r>
@@ -933,6 +945,9 @@
       <w:r>
         <w:rPr>
           <w:rStyle w:val="a4"/>
+          <w:rFonts w:ascii="Times New Roman" w:hAnsi="Times New Roman" w:cs="Times New Roman"/>
+          <w:sz w:val="28"/>
+          <w:szCs w:val="28"/>
         </w:rPr>
         <w:commentReference w:id="4"/>
       </w:r>
@@ -1041,6 +1056,9 @@
       <w:r>
         <w:rPr>
           <w:rStyle w:val="a4"/>
+          <w:rFonts w:ascii="Times New Roman" w:hAnsi="Times New Roman" w:cs="Times New Roman"/>
+          <w:sz w:val="28"/>
+          <w:szCs w:val="28"/>
         </w:rPr>
         <w:commentReference w:id="5"/>
       </w:r>
@@ -1074,6 +1092,9 @@
       <w:r>
         <w:rPr>
           <w:rStyle w:val="a4"/>
+          <w:rFonts w:ascii="Times New Roman" w:hAnsi="Times New Roman" w:cs="Times New Roman"/>
+          <w:sz w:val="28"/>
+          <w:szCs w:val="28"/>
         </w:rPr>
         <w:commentReference w:id="6"/>
       </w:r>
@@ -1143,13 +1164,709 @@
     </w:p>
     <w:p>
       <w:pPr>
+        <w:pStyle w:val="1"/>
+        <w:rPr>
+          <w:rFonts w:ascii="Times New Roman" w:hAnsi="Times New Roman" w:cs="Times New Roman"/>
+          <w:sz w:val="28"/>
+          <w:szCs w:val="28"/>
+          <w:lang w:val="uk-UA"/>
+        </w:rPr>
+      </w:pPr>
+      <w:r>
+        <w:rPr>
+          <w:rFonts w:ascii="Times New Roman" w:hAnsi="Times New Roman" w:cs="Times New Roman"/>
+          <w:sz w:val="28"/>
+          <w:szCs w:val="28"/>
+          <w:lang w:val="uk-UA"/>
+        </w:rPr>
+        <w:lastRenderedPageBreak/>
+        <w:t>Вступ</w:t>
+      </w:r>
+    </w:p>
+    <w:p>
+      <w:pPr>
+        <w:spacing w:line="360" w:lineRule="auto"/>
+        <w:rPr>
+          <w:rFonts w:ascii="Times New Roman" w:hAnsi="Times New Roman" w:cs="Times New Roman"/>
+          <w:sz w:val="28"/>
+          <w:szCs w:val="28"/>
+          <w:lang w:val="uk-UA"/>
+        </w:rPr>
+      </w:pPr>
+    </w:p>
+    <w:p>
+      <w:pPr>
+        <w:rPr>
+          <w:rFonts w:ascii="Times New Roman" w:hAnsi="Times New Roman" w:cs="Times New Roman"/>
+          <w:sz w:val="28"/>
+          <w:szCs w:val="28"/>
+          <w:lang w:val="uk-UA"/>
+        </w:rPr>
+      </w:pPr>
+      <w:r>
+        <w:rPr>
+          <w:rFonts w:ascii="Times New Roman" w:hAnsi="Times New Roman" w:cs="Times New Roman"/>
+          <w:sz w:val="28"/>
+          <w:szCs w:val="28"/>
+          <w:lang w:val="uk-UA"/>
+        </w:rPr>
+        <w:br w:type="page"/>
+      </w:r>
+    </w:p>
+    <w:p>
+      <w:pPr>
+        <w:pStyle w:val="1"/>
+        <w:rPr>
+          <w:rFonts w:ascii="Times New Roman" w:hAnsi="Times New Roman" w:cs="Times New Roman"/>
+          <w:sz w:val="28"/>
+          <w:szCs w:val="28"/>
+          <w:lang w:val="uk-UA"/>
+        </w:rPr>
+      </w:pPr>
+      <w:r>
+        <w:rPr>
+          <w:rFonts w:ascii="Times New Roman" w:hAnsi="Times New Roman" w:cs="Times New Roman"/>
+          <w:sz w:val="28"/>
+          <w:szCs w:val="28"/>
+          <w:lang w:val="uk-UA"/>
+        </w:rPr>
+        <w:lastRenderedPageBreak/>
+        <w:t>Теорія</w:t>
+      </w:r>
+    </w:p>
+    <w:p>
+      <w:pPr>
+        <w:pStyle w:val="2"/>
+        <w:rPr>
+          <w:rFonts w:ascii="Times New Roman" w:hAnsi="Times New Roman" w:cs="Times New Roman"/>
+          <w:sz w:val="28"/>
+          <w:szCs w:val="28"/>
+          <w:lang w:val="uk-UA"/>
+        </w:rPr>
+      </w:pPr>
+      <w:r>
+        <w:rPr>
+          <w:rFonts w:ascii="Times New Roman" w:hAnsi="Times New Roman" w:cs="Times New Roman"/>
+          <w:sz w:val="28"/>
+          <w:szCs w:val="28"/>
+          <w:lang w:val="uk-UA"/>
+        </w:rPr>
+        <w:t>Будова оптичної системи</w:t>
+      </w:r>
+    </w:p>
+    <w:p>
+      <w:pPr>
+        <w:ind w:firstLine="360"/>
+        <w:jc w:val="both"/>
+        <w:rPr>
+          <w:rFonts w:ascii="Times New Roman" w:hAnsi="Times New Roman" w:cs="Times New Roman"/>
+          <w:sz w:val="28"/>
+          <w:szCs w:val="28"/>
+          <w:lang w:val="uk-UA"/>
+        </w:rPr>
+      </w:pPr>
+      <w:r>
+        <w:rPr>
+          <w:rFonts w:ascii="Times New Roman" w:hAnsi="Times New Roman" w:cs="Times New Roman"/>
+          <w:sz w:val="28"/>
+          <w:szCs w:val="28"/>
+          <w:lang w:val="uk-UA"/>
+        </w:rPr>
+        <w:t xml:space="preserve">У стартовому положенні </w:t>
+      </w:r>
+      <w:r>
+        <w:rPr>
+          <w:rFonts w:ascii="Times New Roman" w:hAnsi="Times New Roman" w:cs="Times New Roman"/>
+          <w:sz w:val="28"/>
+          <w:szCs w:val="28"/>
+          <w:lang w:val="uk-UA"/>
+        </w:rPr>
+        <w:t xml:space="preserve">Фокус, яке зображено на </w:t>
+      </w:r>
+      <w:r>
+        <w:rPr>
+          <w:rFonts w:ascii="Times New Roman" w:hAnsi="Times New Roman" w:cs="Times New Roman"/>
+          <w:sz w:val="28"/>
+          <w:szCs w:val="28"/>
+          <w:lang w:val="uk-UA"/>
+        </w:rPr>
+        <w:fldChar w:fldCharType="begin"/>
+      </w:r>
+      <w:r>
+        <w:rPr>
+          <w:rFonts w:ascii="Times New Roman" w:hAnsi="Times New Roman" w:cs="Times New Roman"/>
+          <w:sz w:val="28"/>
+          <w:szCs w:val="28"/>
+          <w:lang w:val="uk-UA"/>
+        </w:rPr>
+        <w:instrText xml:space="preserve"> REF _Ref103011867 \h </w:instrText>
+      </w:r>
+      <w:r>
+        <w:rPr>
+          <w:rFonts w:ascii="Times New Roman" w:hAnsi="Times New Roman" w:cs="Times New Roman"/>
+          <w:sz w:val="28"/>
+          <w:szCs w:val="28"/>
+          <w:lang w:val="uk-UA"/>
+        </w:rPr>
+      </w:r>
+      <w:r>
+        <w:rPr>
+          <w:rFonts w:ascii="Times New Roman" w:hAnsi="Times New Roman" w:cs="Times New Roman"/>
+          <w:sz w:val="28"/>
+          <w:szCs w:val="28"/>
+          <w:lang w:val="uk-UA"/>
+        </w:rPr>
+        <w:fldChar w:fldCharType="separate"/>
+      </w:r>
+      <w:proofErr w:type="spellStart"/>
+      <w:r>
+        <w:rPr>
+          <w:rFonts w:ascii="Times New Roman" w:hAnsi="Times New Roman" w:cs="Times New Roman"/>
+          <w:i/>
+          <w:sz w:val="28"/>
+          <w:szCs w:val="28"/>
+        </w:rPr>
+        <w:t>Мал</w:t>
+      </w:r>
+      <w:proofErr w:type="spellEnd"/>
+      <w:r>
+        <w:rPr>
+          <w:rFonts w:ascii="Times New Roman" w:hAnsi="Times New Roman" w:cs="Times New Roman"/>
+          <w:i/>
+          <w:sz w:val="28"/>
+          <w:szCs w:val="28"/>
+        </w:rPr>
+        <w:t xml:space="preserve">. </w:t>
+      </w:r>
+      <w:r>
+        <w:rPr>
+          <w:rFonts w:ascii="Times New Roman" w:hAnsi="Times New Roman" w:cs="Times New Roman"/>
+          <w:i/>
+          <w:noProof/>
+          <w:sz w:val="28"/>
+          <w:szCs w:val="28"/>
+        </w:rPr>
+        <w:t>2.1</w:t>
+      </w:r>
+      <w:r>
+        <w:rPr>
+          <w:rFonts w:ascii="Times New Roman" w:hAnsi="Times New Roman" w:cs="Times New Roman"/>
+          <w:i/>
+          <w:sz w:val="28"/>
+          <w:szCs w:val="28"/>
+        </w:rPr>
+        <w:t>.</w:t>
+      </w:r>
+      <w:r>
+        <w:rPr>
+          <w:rFonts w:ascii="Times New Roman" w:hAnsi="Times New Roman" w:cs="Times New Roman"/>
+          <w:i/>
+          <w:noProof/>
+          <w:sz w:val="28"/>
+          <w:szCs w:val="28"/>
+        </w:rPr>
+        <w:t>1</w:t>
+      </w:r>
+      <w:r>
+        <w:rPr>
+          <w:rFonts w:ascii="Times New Roman" w:hAnsi="Times New Roman" w:cs="Times New Roman"/>
+          <w:sz w:val="28"/>
+          <w:szCs w:val="28"/>
+          <w:lang w:val="uk-UA"/>
+        </w:rPr>
+        <w:fldChar w:fldCharType="end"/>
+      </w:r>
+      <w:r>
+        <w:rPr>
+          <w:rFonts w:ascii="Times New Roman" w:hAnsi="Times New Roman" w:cs="Times New Roman"/>
+          <w:sz w:val="28"/>
+          <w:szCs w:val="28"/>
+          <w:lang w:val="uk-UA"/>
+        </w:rPr>
+        <w:t xml:space="preserve">, </w:t>
+      </w:r>
+      <w:r>
+        <w:rPr>
+          <w:rFonts w:ascii="Times New Roman" w:hAnsi="Times New Roman" w:cs="Times New Roman"/>
+          <w:sz w:val="28"/>
+          <w:szCs w:val="28"/>
+          <w:lang w:val="uk-UA"/>
+        </w:rPr>
+        <w:t>лінзи знаходиться на поверхні тіла, отже від поверхні</w:t>
+      </w:r>
+      <w:r>
+        <w:rPr>
+          <w:rFonts w:ascii="Times New Roman" w:hAnsi="Times New Roman" w:cs="Times New Roman"/>
+          <w:sz w:val="28"/>
+          <w:szCs w:val="28"/>
+          <w:lang w:val="uk-UA"/>
+        </w:rPr>
+        <w:t xml:space="preserve"> відбивається повний промінь, а отже інтенсивність світла не падає. </w:t>
+      </w:r>
+    </w:p>
+    <w:p>
+      <w:pPr>
+        <w:keepNext/>
         <w:spacing w:line="360" w:lineRule="auto"/>
         <w:jc w:val="center"/>
         <w:rPr>
           <w:rFonts w:ascii="Times New Roman" w:hAnsi="Times New Roman" w:cs="Times New Roman"/>
           <w:sz w:val="28"/>
           <w:szCs w:val="28"/>
-          <w:lang w:val="uk-UA"/>
+        </w:rPr>
+      </w:pPr>
+      <w:r>
+        <w:rPr>
+          <w:rFonts w:ascii="Times New Roman" w:hAnsi="Times New Roman" w:cs="Times New Roman"/>
+          <w:sz w:val="28"/>
+          <w:szCs w:val="28"/>
+          <w:lang w:val="uk-UA"/>
+        </w:rPr>
+        <w:drawing>
+          <wp:inline distT="0" distB="0" distL="0" distR="0" wp14:anchorId="5F869A7D" wp14:editId="49E1926A">
+            <wp:extent cx="4198984" cy="3962743"/>
+            <wp:effectExtent l="0" t="0" r="0" b="0"/>
+            <wp:docPr id="1" name="Рисунок 1"/>
+            <wp:cNvGraphicFramePr>
+              <a:graphicFrameLocks xmlns:a="http://schemas.openxmlformats.org/drawingml/2006/main" noChangeAspect="1"/>
+            </wp:cNvGraphicFramePr>
+            <a:graphic xmlns:a="http://schemas.openxmlformats.org/drawingml/2006/main">
+              <a:graphicData uri="http://schemas.openxmlformats.org/drawingml/2006/picture">
+                <pic:pic xmlns:pic="http://schemas.openxmlformats.org/drawingml/2006/picture">
+                  <pic:nvPicPr>
+                    <pic:cNvPr id="1" name=""/>
+                    <pic:cNvPicPr/>
+                  </pic:nvPicPr>
+                  <pic:blipFill>
+                    <a:blip r:embed="rId8"/>
+                    <a:stretch>
+                      <a:fillRect/>
+                    </a:stretch>
+                  </pic:blipFill>
+                  <pic:spPr>
+                    <a:xfrm>
+                      <a:off x="0" y="0"/>
+                      <a:ext cx="4198984" cy="3962743"/>
+                    </a:xfrm>
+                    <a:prstGeom prst="rect">
+                      <a:avLst/>
+                    </a:prstGeom>
+                  </pic:spPr>
+                </pic:pic>
+              </a:graphicData>
+            </a:graphic>
+          </wp:inline>
+        </w:drawing>
+      </w:r>
+    </w:p>
+    <w:p>
+      <w:pPr>
+        <w:pStyle w:val="ab"/>
+        <w:jc w:val="center"/>
+        <w:rPr>
+          <w:rFonts w:ascii="Times New Roman" w:hAnsi="Times New Roman" w:cs="Times New Roman"/>
+          <w:i w:val="0"/>
+          <w:sz w:val="28"/>
+          <w:szCs w:val="28"/>
+          <w:lang w:val="uk-UA"/>
+        </w:rPr>
+      </w:pPr>
+      <w:bookmarkStart w:id="7" w:name="_Ref103011867"/>
+      <w:proofErr w:type="spellStart"/>
+      <w:r>
+        <w:rPr>
+          <w:rFonts w:ascii="Times New Roman" w:hAnsi="Times New Roman" w:cs="Times New Roman"/>
+          <w:i w:val="0"/>
+          <w:sz w:val="28"/>
+          <w:szCs w:val="28"/>
+        </w:rPr>
+        <w:t>Мал</w:t>
+      </w:r>
+      <w:proofErr w:type="spellEnd"/>
+      <w:r>
+        <w:rPr>
+          <w:rFonts w:ascii="Times New Roman" w:hAnsi="Times New Roman" w:cs="Times New Roman"/>
+          <w:i w:val="0"/>
+          <w:sz w:val="28"/>
+          <w:szCs w:val="28"/>
+        </w:rPr>
+        <w:t xml:space="preserve">. </w:t>
+      </w:r>
+      <w:r>
+        <w:rPr>
+          <w:rFonts w:ascii="Times New Roman" w:hAnsi="Times New Roman" w:cs="Times New Roman"/>
+          <w:i w:val="0"/>
+          <w:sz w:val="28"/>
+          <w:szCs w:val="28"/>
+        </w:rPr>
+        <w:fldChar w:fldCharType="begin"/>
+      </w:r>
+      <w:r>
+        <w:rPr>
+          <w:rFonts w:ascii="Times New Roman" w:hAnsi="Times New Roman" w:cs="Times New Roman"/>
+          <w:i w:val="0"/>
+          <w:sz w:val="28"/>
+          <w:szCs w:val="28"/>
+        </w:rPr>
+        <w:instrText xml:space="preserve"> STYLEREF 2 \s </w:instrText>
+      </w:r>
+      <w:r>
+        <w:rPr>
+          <w:rFonts w:ascii="Times New Roman" w:hAnsi="Times New Roman" w:cs="Times New Roman"/>
+          <w:i w:val="0"/>
+          <w:sz w:val="28"/>
+          <w:szCs w:val="28"/>
+        </w:rPr>
+        <w:fldChar w:fldCharType="separate"/>
+      </w:r>
+      <w:r>
+        <w:rPr>
+          <w:rFonts w:ascii="Times New Roman" w:hAnsi="Times New Roman" w:cs="Times New Roman"/>
+          <w:i w:val="0"/>
+          <w:noProof/>
+          <w:sz w:val="28"/>
+          <w:szCs w:val="28"/>
+        </w:rPr>
+        <w:t>2.1</w:t>
+      </w:r>
+      <w:r>
+        <w:rPr>
+          <w:rFonts w:ascii="Times New Roman" w:hAnsi="Times New Roman" w:cs="Times New Roman"/>
+          <w:i w:val="0"/>
+          <w:sz w:val="28"/>
+          <w:szCs w:val="28"/>
+        </w:rPr>
+        <w:fldChar w:fldCharType="end"/>
+      </w:r>
+      <w:r>
+        <w:rPr>
+          <w:rFonts w:ascii="Times New Roman" w:hAnsi="Times New Roman" w:cs="Times New Roman"/>
+          <w:i w:val="0"/>
+          <w:sz w:val="28"/>
+          <w:szCs w:val="28"/>
+        </w:rPr>
+        <w:t>.</w:t>
+      </w:r>
+      <w:r>
+        <w:rPr>
+          <w:rFonts w:ascii="Times New Roman" w:hAnsi="Times New Roman" w:cs="Times New Roman"/>
+          <w:i w:val="0"/>
+          <w:sz w:val="28"/>
+          <w:szCs w:val="28"/>
+        </w:rPr>
+        <w:fldChar w:fldCharType="begin"/>
+      </w:r>
+      <w:r>
+        <w:rPr>
+          <w:rFonts w:ascii="Times New Roman" w:hAnsi="Times New Roman" w:cs="Times New Roman"/>
+          <w:i w:val="0"/>
+          <w:sz w:val="28"/>
+          <w:szCs w:val="28"/>
+        </w:rPr>
+        <w:instrText xml:space="preserve"> SEQ Мал. \* ARABIC \s 2 </w:instrText>
+      </w:r>
+      <w:r>
+        <w:rPr>
+          <w:rFonts w:ascii="Times New Roman" w:hAnsi="Times New Roman" w:cs="Times New Roman"/>
+          <w:i w:val="0"/>
+          <w:sz w:val="28"/>
+          <w:szCs w:val="28"/>
+        </w:rPr>
+        <w:fldChar w:fldCharType="separate"/>
+      </w:r>
+      <w:r>
+        <w:rPr>
+          <w:rFonts w:ascii="Times New Roman" w:hAnsi="Times New Roman" w:cs="Times New Roman"/>
+          <w:i w:val="0"/>
+          <w:noProof/>
+          <w:sz w:val="28"/>
+          <w:szCs w:val="28"/>
+        </w:rPr>
+        <w:t>1</w:t>
+      </w:r>
+      <w:r>
+        <w:rPr>
+          <w:rFonts w:ascii="Times New Roman" w:hAnsi="Times New Roman" w:cs="Times New Roman"/>
+          <w:i w:val="0"/>
+          <w:sz w:val="28"/>
+          <w:szCs w:val="28"/>
+        </w:rPr>
+        <w:fldChar w:fldCharType="end"/>
+      </w:r>
+      <w:bookmarkEnd w:id="7"/>
+      <w:r>
+        <w:rPr>
+          <w:rFonts w:ascii="Times New Roman" w:hAnsi="Times New Roman" w:cs="Times New Roman"/>
+          <w:i w:val="0"/>
+          <w:sz w:val="28"/>
+          <w:szCs w:val="28"/>
+          <w:lang w:val="uk-UA"/>
+        </w:rPr>
+        <w:t>.  Сфокусоване положення</w:t>
+      </w:r>
+    </w:p>
+    <w:p>
+      <w:pPr>
+        <w:jc w:val="both"/>
+        <w:rPr>
+          <w:rFonts w:ascii="Times New Roman" w:hAnsi="Times New Roman" w:cs="Times New Roman"/>
+          <w:sz w:val="28"/>
+          <w:szCs w:val="28"/>
+          <w:lang w:val="uk-UA"/>
+        </w:rPr>
+      </w:pPr>
+      <w:r>
+        <w:rPr>
+          <w:rFonts w:ascii="Times New Roman" w:hAnsi="Times New Roman" w:cs="Times New Roman"/>
+          <w:sz w:val="28"/>
+          <w:szCs w:val="28"/>
+          <w:lang w:val="uk-UA"/>
+        </w:rPr>
+        <w:tab/>
+        <w:t xml:space="preserve">Коли досліджуваний об’єкт рухається </w:t>
+      </w:r>
+      <w:r>
+        <w:rPr>
+          <w:rFonts w:ascii="Times New Roman" w:hAnsi="Times New Roman" w:cs="Times New Roman"/>
+          <w:sz w:val="28"/>
+          <w:szCs w:val="28"/>
+          <w:lang w:val="uk-UA"/>
+        </w:rPr>
+        <w:t xml:space="preserve">то змінюється рельєф поверхні. Змінюється відстань між </w:t>
+      </w:r>
+      <w:proofErr w:type="spellStart"/>
+      <w:r>
+        <w:rPr>
+          <w:rFonts w:ascii="Times New Roman" w:hAnsi="Times New Roman" w:cs="Times New Roman"/>
+          <w:sz w:val="28"/>
+          <w:szCs w:val="28"/>
+          <w:lang w:val="uk-UA"/>
+        </w:rPr>
+        <w:t>поверхнюю</w:t>
+      </w:r>
+      <w:proofErr w:type="spellEnd"/>
+      <w:r>
+        <w:rPr>
+          <w:rFonts w:ascii="Times New Roman" w:hAnsi="Times New Roman" w:cs="Times New Roman"/>
+          <w:sz w:val="28"/>
+          <w:szCs w:val="28"/>
+          <w:lang w:val="uk-UA"/>
+        </w:rPr>
+        <w:t xml:space="preserve"> об’єкта та тілом лінзи. Існують два можливих випадки: відстань збільшиться, або зменшиться. Розглянемо обидва.</w:t>
+      </w:r>
+    </w:p>
+    <w:p>
+      <w:pPr>
+        <w:jc w:val="both"/>
+        <w:rPr>
+          <w:rFonts w:ascii="Times New Roman" w:hAnsi="Times New Roman" w:cs="Times New Roman"/>
+          <w:sz w:val="28"/>
+          <w:szCs w:val="28"/>
+        </w:rPr>
+      </w:pPr>
+      <w:r>
+        <w:rPr>
+          <w:rFonts w:ascii="Times New Roman" w:hAnsi="Times New Roman" w:cs="Times New Roman"/>
+          <w:sz w:val="28"/>
+          <w:szCs w:val="28"/>
+          <w:lang w:val="uk-UA"/>
+        </w:rPr>
+        <w:t xml:space="preserve">На </w:t>
+      </w:r>
+      <w:r>
+        <w:rPr>
+          <w:rFonts w:ascii="Times New Roman" w:hAnsi="Times New Roman" w:cs="Times New Roman"/>
+          <w:sz w:val="28"/>
+          <w:szCs w:val="28"/>
+          <w:lang w:val="uk-UA"/>
+        </w:rPr>
+        <w:fldChar w:fldCharType="begin"/>
+      </w:r>
+      <w:r>
+        <w:rPr>
+          <w:rFonts w:ascii="Times New Roman" w:hAnsi="Times New Roman" w:cs="Times New Roman"/>
+          <w:sz w:val="28"/>
+          <w:szCs w:val="28"/>
+          <w:lang w:val="uk-UA"/>
+        </w:rPr>
+        <w:instrText xml:space="preserve"> REF _Ref103012181 \h </w:instrText>
+      </w:r>
+      <w:r>
+        <w:rPr>
+          <w:rFonts w:ascii="Times New Roman" w:hAnsi="Times New Roman" w:cs="Times New Roman"/>
+          <w:sz w:val="28"/>
+          <w:szCs w:val="28"/>
+          <w:lang w:val="uk-UA"/>
+        </w:rPr>
+      </w:r>
+      <w:r>
+        <w:rPr>
+          <w:rFonts w:ascii="Times New Roman" w:hAnsi="Times New Roman" w:cs="Times New Roman"/>
+          <w:sz w:val="28"/>
+          <w:szCs w:val="28"/>
+          <w:lang w:val="uk-UA"/>
+        </w:rPr>
+        <w:fldChar w:fldCharType="separate"/>
+      </w:r>
+      <w:proofErr w:type="spellStart"/>
+      <w:r>
+        <w:rPr>
+          <w:rFonts w:ascii="Times New Roman" w:hAnsi="Times New Roman" w:cs="Times New Roman"/>
+          <w:i/>
+          <w:sz w:val="28"/>
+          <w:szCs w:val="28"/>
+        </w:rPr>
+        <w:t>Мал</w:t>
+      </w:r>
+      <w:proofErr w:type="spellEnd"/>
+      <w:r>
+        <w:rPr>
+          <w:rFonts w:ascii="Times New Roman" w:hAnsi="Times New Roman" w:cs="Times New Roman"/>
+          <w:i/>
+          <w:sz w:val="28"/>
+          <w:szCs w:val="28"/>
+        </w:rPr>
+        <w:t xml:space="preserve">. </w:t>
+      </w:r>
+      <w:r>
+        <w:rPr>
+          <w:rFonts w:ascii="Times New Roman" w:hAnsi="Times New Roman" w:cs="Times New Roman"/>
+          <w:i/>
+          <w:noProof/>
+          <w:sz w:val="28"/>
+          <w:szCs w:val="28"/>
+        </w:rPr>
+        <w:t>2.1</w:t>
+      </w:r>
+      <w:r>
+        <w:rPr>
+          <w:rFonts w:ascii="Times New Roman" w:hAnsi="Times New Roman" w:cs="Times New Roman"/>
+          <w:i/>
+          <w:sz w:val="28"/>
+          <w:szCs w:val="28"/>
+        </w:rPr>
+        <w:t>.</w:t>
+      </w:r>
+      <w:r>
+        <w:rPr>
+          <w:rFonts w:ascii="Times New Roman" w:hAnsi="Times New Roman" w:cs="Times New Roman"/>
+          <w:i/>
+          <w:noProof/>
+          <w:sz w:val="28"/>
+          <w:szCs w:val="28"/>
+        </w:rPr>
+        <w:t>2</w:t>
+      </w:r>
+      <w:r>
+        <w:rPr>
+          <w:rFonts w:ascii="Times New Roman" w:hAnsi="Times New Roman" w:cs="Times New Roman"/>
+          <w:sz w:val="28"/>
+          <w:szCs w:val="28"/>
+          <w:lang w:val="uk-UA"/>
+        </w:rPr>
+        <w:fldChar w:fldCharType="end"/>
+      </w:r>
+      <w:r>
+        <w:rPr>
+          <w:rFonts w:ascii="Times New Roman" w:hAnsi="Times New Roman" w:cs="Times New Roman"/>
+          <w:sz w:val="28"/>
+          <w:szCs w:val="28"/>
+          <w:lang w:val="uk-UA"/>
+        </w:rPr>
+        <w:t xml:space="preserve"> </w:t>
+      </w:r>
+      <w:proofErr w:type="gramStart"/>
+      <w:r>
+        <w:rPr>
+          <w:rFonts w:ascii="Times New Roman" w:hAnsi="Times New Roman" w:cs="Times New Roman"/>
+          <w:sz w:val="28"/>
+          <w:szCs w:val="28"/>
+          <w:lang w:val="uk-UA"/>
+        </w:rPr>
+        <w:t>зображено</w:t>
+      </w:r>
+      <w:proofErr w:type="gramEnd"/>
+      <w:r>
+        <w:rPr>
+          <w:rFonts w:ascii="Times New Roman" w:hAnsi="Times New Roman" w:cs="Times New Roman"/>
+          <w:sz w:val="28"/>
+          <w:szCs w:val="28"/>
+          <w:lang w:val="uk-UA"/>
+        </w:rPr>
+        <w:t xml:space="preserve"> </w:t>
+      </w:r>
+      <w:r>
+        <w:rPr>
+          <w:rFonts w:ascii="Times New Roman" w:hAnsi="Times New Roman" w:cs="Times New Roman"/>
+          <w:sz w:val="28"/>
+          <w:szCs w:val="28"/>
+          <w:lang w:val="uk-UA"/>
+        </w:rPr>
+        <w:t xml:space="preserve">випадок коли відстань збільшилася. В цьому випадку промінь перейде фокусну точку і почне розширюватися. Коли промінь відіб’ється від поверхні та повернеться до </w:t>
+      </w:r>
+      <w:r>
+        <w:rPr>
+          <w:rFonts w:ascii="Times New Roman" w:hAnsi="Times New Roman" w:cs="Times New Roman"/>
+          <w:sz w:val="28"/>
+          <w:szCs w:val="28"/>
+          <w:lang w:val="uk-UA"/>
+        </w:rPr>
+        <w:t xml:space="preserve">лінзи </w:t>
+      </w:r>
+      <w:r>
+        <w:rPr>
+          <w:rFonts w:ascii="Times New Roman" w:hAnsi="Times New Roman" w:cs="Times New Roman"/>
+          <w:sz w:val="28"/>
+          <w:szCs w:val="28"/>
+          <w:lang w:val="uk-UA"/>
+        </w:rPr>
+        <w:t xml:space="preserve">він матиме </w:t>
+      </w:r>
+      <w:r>
+        <w:rPr>
+          <w:rFonts w:ascii="Times New Roman" w:hAnsi="Times New Roman" w:cs="Times New Roman"/>
+          <w:sz w:val="28"/>
+          <w:szCs w:val="28"/>
+          <w:lang w:val="uk-UA"/>
+        </w:rPr>
+        <w:t>більшу</w:t>
+      </w:r>
+      <w:r>
+        <w:rPr>
+          <w:rFonts w:ascii="Times New Roman" w:hAnsi="Times New Roman" w:cs="Times New Roman"/>
+          <w:sz w:val="28"/>
+          <w:szCs w:val="28"/>
+          <w:lang w:val="uk-UA"/>
+        </w:rPr>
+        <w:t xml:space="preserve"> площу на поверхні лінзи, ніж було на початку, а отже кількість світла зменшиться, а отже і </w:t>
+      </w:r>
+      <w:r>
+        <w:rPr>
+          <w:rFonts w:ascii="Times New Roman" w:hAnsi="Times New Roman" w:cs="Times New Roman"/>
+          <w:sz w:val="28"/>
+          <w:szCs w:val="28"/>
+          <w:lang w:val="uk-UA"/>
+        </w:rPr>
+        <w:t xml:space="preserve">його </w:t>
+      </w:r>
+      <w:r>
+        <w:rPr>
+          <w:rFonts w:ascii="Times New Roman" w:hAnsi="Times New Roman" w:cs="Times New Roman"/>
+          <w:sz w:val="28"/>
+          <w:szCs w:val="28"/>
+          <w:lang w:val="uk-UA"/>
+        </w:rPr>
+        <w:t xml:space="preserve">інтенсивність. </w:t>
+      </w:r>
+    </w:p>
+    <w:p>
+      <w:pPr>
+        <w:keepNext/>
+        <w:jc w:val="center"/>
+        <w:rPr>
+          <w:rFonts w:ascii="Times New Roman" w:hAnsi="Times New Roman" w:cs="Times New Roman"/>
+          <w:sz w:val="28"/>
+          <w:szCs w:val="28"/>
         </w:rPr>
       </w:pPr>
       <w:r>
@@ -1160,152 +1877,238 @@
           <w:lang w:val="uk-UA"/>
         </w:rPr>
         <w:lastRenderedPageBreak/>
-        <w:t xml:space="preserve">1. </w:t>
-      </w:r>
-      <w:r>
-        <w:rPr>
-          <w:rFonts w:ascii="Times New Roman" w:hAnsi="Times New Roman" w:cs="Times New Roman"/>
-          <w:sz w:val="28"/>
-          <w:szCs w:val="28"/>
-          <w:lang w:val="uk-UA"/>
-        </w:rPr>
-        <w:t>Вступ</w:t>
-      </w:r>
-    </w:p>
-    <w:p>
-      <w:pPr>
-        <w:spacing w:line="360" w:lineRule="auto"/>
-        <w:rPr>
-          <w:rFonts w:ascii="Times New Roman" w:hAnsi="Times New Roman" w:cs="Times New Roman"/>
-          <w:sz w:val="28"/>
-          <w:szCs w:val="28"/>
-          <w:lang w:val="uk-UA"/>
-        </w:rPr>
-      </w:pPr>
-    </w:p>
-    <w:p>
-      <w:pPr>
-        <w:rPr>
-          <w:rFonts w:ascii="Times New Roman" w:hAnsi="Times New Roman" w:cs="Times New Roman"/>
-          <w:sz w:val="28"/>
-          <w:szCs w:val="28"/>
-          <w:lang w:val="uk-UA"/>
-        </w:rPr>
-      </w:pPr>
-      <w:r>
-        <w:rPr>
-          <w:rFonts w:ascii="Times New Roman" w:hAnsi="Times New Roman" w:cs="Times New Roman"/>
-          <w:sz w:val="28"/>
-          <w:szCs w:val="28"/>
-          <w:lang w:val="uk-UA"/>
-        </w:rPr>
-        <w:br w:type="page"/>
-      </w:r>
-    </w:p>
-    <w:p>
-      <w:pPr>
-        <w:spacing w:line="360" w:lineRule="auto"/>
+        <w:drawing>
+          <wp:inline distT="0" distB="0" distL="0" distR="0" wp14:anchorId="09120A5C" wp14:editId="14242498">
+            <wp:extent cx="3955123" cy="3741744"/>
+            <wp:effectExtent l="0" t="0" r="7620" b="0"/>
+            <wp:docPr id="2" name="Рисунок 2"/>
+            <wp:cNvGraphicFramePr>
+              <a:graphicFrameLocks xmlns:a="http://schemas.openxmlformats.org/drawingml/2006/main" noChangeAspect="1"/>
+            </wp:cNvGraphicFramePr>
+            <a:graphic xmlns:a="http://schemas.openxmlformats.org/drawingml/2006/main">
+              <a:graphicData uri="http://schemas.openxmlformats.org/drawingml/2006/picture">
+                <pic:pic xmlns:pic="http://schemas.openxmlformats.org/drawingml/2006/picture">
+                  <pic:nvPicPr>
+                    <pic:cNvPr id="1" name=""/>
+                    <pic:cNvPicPr/>
+                  </pic:nvPicPr>
+                  <pic:blipFill>
+                    <a:blip r:embed="rId9"/>
+                    <a:stretch>
+                      <a:fillRect/>
+                    </a:stretch>
+                  </pic:blipFill>
+                  <pic:spPr>
+                    <a:xfrm>
+                      <a:off x="0" y="0"/>
+                      <a:ext cx="3955123" cy="3741744"/>
+                    </a:xfrm>
+                    <a:prstGeom prst="rect">
+                      <a:avLst/>
+                    </a:prstGeom>
+                  </pic:spPr>
+                </pic:pic>
+              </a:graphicData>
+            </a:graphic>
+          </wp:inline>
+        </w:drawing>
+      </w:r>
+    </w:p>
+    <w:p>
+      <w:pPr>
+        <w:pStyle w:val="ab"/>
         <w:jc w:val="center"/>
         <w:rPr>
           <w:rFonts w:ascii="Times New Roman" w:hAnsi="Times New Roman" w:cs="Times New Roman"/>
-          <w:sz w:val="28"/>
-          <w:szCs w:val="28"/>
-          <w:lang w:val="uk-UA"/>
-        </w:rPr>
-      </w:pPr>
-      <w:r>
-        <w:rPr>
-          <w:rFonts w:ascii="Times New Roman" w:hAnsi="Times New Roman" w:cs="Times New Roman"/>
-          <w:sz w:val="28"/>
-          <w:szCs w:val="28"/>
-          <w:lang w:val="uk-UA"/>
-        </w:rPr>
-        <w:lastRenderedPageBreak/>
-        <w:t xml:space="preserve">2. </w:t>
-      </w:r>
-      <w:r>
-        <w:rPr>
-          <w:rFonts w:ascii="Times New Roman" w:hAnsi="Times New Roman" w:cs="Times New Roman"/>
-          <w:sz w:val="28"/>
-          <w:szCs w:val="28"/>
-          <w:lang w:val="uk-UA"/>
-        </w:rPr>
-        <w:t>Теорія</w:t>
-      </w:r>
-    </w:p>
-    <w:p>
-      <w:pPr>
-        <w:spacing w:line="360" w:lineRule="auto"/>
-        <w:rPr>
-          <w:rFonts w:ascii="Times New Roman" w:hAnsi="Times New Roman" w:cs="Times New Roman"/>
-          <w:sz w:val="28"/>
-          <w:szCs w:val="28"/>
-        </w:rPr>
-      </w:pPr>
-      <w:bookmarkStart w:id="7" w:name="_GoBack"/>
-      <w:bookmarkEnd w:id="7"/>
-    </w:p>
-    <w:p>
-      <w:pPr>
-        <w:spacing w:line="360" w:lineRule="auto"/>
-        <w:jc w:val="center"/>
-        <w:rPr>
-          <w:rFonts w:ascii="Times New Roman" w:hAnsi="Times New Roman" w:cs="Times New Roman"/>
-          <w:sz w:val="28"/>
-          <w:szCs w:val="28"/>
-          <w:lang w:val="uk-UA"/>
-        </w:rPr>
-      </w:pPr>
-      <w:r>
-        <w:rPr>
-          <w:rFonts w:ascii="Times New Roman" w:hAnsi="Times New Roman" w:cs="Times New Roman"/>
-          <w:sz w:val="28"/>
-          <w:szCs w:val="28"/>
-          <w:lang w:val="uk-UA"/>
-        </w:rPr>
-        <w:t xml:space="preserve">2.1. </w:t>
-      </w:r>
-      <w:r>
-        <w:rPr>
-          <w:rFonts w:ascii="Times New Roman" w:hAnsi="Times New Roman" w:cs="Times New Roman"/>
-          <w:sz w:val="28"/>
-          <w:szCs w:val="28"/>
-          <w:lang w:val="uk-UA"/>
-        </w:rPr>
-        <w:t>Будова оптичної системи</w:t>
-      </w:r>
-    </w:p>
-    <w:p>
-      <w:pPr>
-        <w:spacing w:line="360" w:lineRule="auto"/>
-        <w:rPr>
-          <w:rFonts w:ascii="Times New Roman" w:hAnsi="Times New Roman" w:cs="Times New Roman"/>
-          <w:sz w:val="28"/>
-          <w:szCs w:val="28"/>
-          <w:lang w:val="uk-UA"/>
-        </w:rPr>
-      </w:pPr>
-    </w:p>
-    <w:p>
-      <w:pPr>
-        <w:spacing w:line="360" w:lineRule="auto"/>
-        <w:jc w:val="center"/>
-        <w:rPr>
-          <w:rFonts w:ascii="Times New Roman" w:hAnsi="Times New Roman" w:cs="Times New Roman"/>
-          <w:sz w:val="28"/>
-          <w:szCs w:val="28"/>
-          <w:lang w:val="uk-UA"/>
-        </w:rPr>
-      </w:pPr>
-      <w:r>
-        <w:rPr>
-          <w:rFonts w:ascii="Times New Roman" w:hAnsi="Times New Roman" w:cs="Times New Roman"/>
-          <w:sz w:val="28"/>
-          <w:szCs w:val="28"/>
-          <w:lang w:val="uk-UA"/>
-        </w:rPr>
-        <w:t xml:space="preserve">2.2. </w:t>
-      </w:r>
+          <w:i w:val="0"/>
+          <w:sz w:val="28"/>
+          <w:szCs w:val="28"/>
+          <w:lang w:val="uk-UA"/>
+        </w:rPr>
+      </w:pPr>
+      <w:bookmarkStart w:id="8" w:name="_Ref103011834"/>
+      <w:bookmarkStart w:id="9" w:name="_Ref103012181"/>
+      <w:proofErr w:type="spellStart"/>
+      <w:r>
+        <w:rPr>
+          <w:rFonts w:ascii="Times New Roman" w:hAnsi="Times New Roman" w:cs="Times New Roman"/>
+          <w:i w:val="0"/>
+          <w:sz w:val="28"/>
+          <w:szCs w:val="28"/>
+        </w:rPr>
+        <w:t>Мал</w:t>
+      </w:r>
+      <w:proofErr w:type="spellEnd"/>
+      <w:r>
+        <w:rPr>
+          <w:rFonts w:ascii="Times New Roman" w:hAnsi="Times New Roman" w:cs="Times New Roman"/>
+          <w:i w:val="0"/>
+          <w:sz w:val="28"/>
+          <w:szCs w:val="28"/>
+        </w:rPr>
+        <w:t xml:space="preserve">. </w:t>
+      </w:r>
+      <w:r>
+        <w:rPr>
+          <w:rFonts w:ascii="Times New Roman" w:hAnsi="Times New Roman" w:cs="Times New Roman"/>
+          <w:i w:val="0"/>
+          <w:sz w:val="28"/>
+          <w:szCs w:val="28"/>
+        </w:rPr>
+        <w:fldChar w:fldCharType="begin"/>
+      </w:r>
+      <w:r>
+        <w:rPr>
+          <w:rFonts w:ascii="Times New Roman" w:hAnsi="Times New Roman" w:cs="Times New Roman"/>
+          <w:i w:val="0"/>
+          <w:sz w:val="28"/>
+          <w:szCs w:val="28"/>
+        </w:rPr>
+        <w:instrText xml:space="preserve"> STYLEREF 2 \s </w:instrText>
+      </w:r>
+      <w:r>
+        <w:rPr>
+          <w:rFonts w:ascii="Times New Roman" w:hAnsi="Times New Roman" w:cs="Times New Roman"/>
+          <w:i w:val="0"/>
+          <w:sz w:val="28"/>
+          <w:szCs w:val="28"/>
+        </w:rPr>
+        <w:fldChar w:fldCharType="separate"/>
+      </w:r>
+      <w:r>
+        <w:rPr>
+          <w:rFonts w:ascii="Times New Roman" w:hAnsi="Times New Roman" w:cs="Times New Roman"/>
+          <w:i w:val="0"/>
+          <w:noProof/>
+          <w:sz w:val="28"/>
+          <w:szCs w:val="28"/>
+        </w:rPr>
+        <w:t>2.1</w:t>
+      </w:r>
+      <w:r>
+        <w:rPr>
+          <w:rFonts w:ascii="Times New Roman" w:hAnsi="Times New Roman" w:cs="Times New Roman"/>
+          <w:i w:val="0"/>
+          <w:sz w:val="28"/>
+          <w:szCs w:val="28"/>
+        </w:rPr>
+        <w:fldChar w:fldCharType="end"/>
+      </w:r>
+      <w:r>
+        <w:rPr>
+          <w:rFonts w:ascii="Times New Roman" w:hAnsi="Times New Roman" w:cs="Times New Roman"/>
+          <w:i w:val="0"/>
+          <w:sz w:val="28"/>
+          <w:szCs w:val="28"/>
+        </w:rPr>
+        <w:t>.</w:t>
+      </w:r>
+      <w:r>
+        <w:rPr>
+          <w:rFonts w:ascii="Times New Roman" w:hAnsi="Times New Roman" w:cs="Times New Roman"/>
+          <w:i w:val="0"/>
+          <w:sz w:val="28"/>
+          <w:szCs w:val="28"/>
+        </w:rPr>
+        <w:fldChar w:fldCharType="begin"/>
+      </w:r>
+      <w:r>
+        <w:rPr>
+          <w:rFonts w:ascii="Times New Roman" w:hAnsi="Times New Roman" w:cs="Times New Roman"/>
+          <w:i w:val="0"/>
+          <w:sz w:val="28"/>
+          <w:szCs w:val="28"/>
+        </w:rPr>
+        <w:instrText xml:space="preserve"> SEQ Мал. \* ARABIC \s 2 </w:instrText>
+      </w:r>
+      <w:r>
+        <w:rPr>
+          <w:rFonts w:ascii="Times New Roman" w:hAnsi="Times New Roman" w:cs="Times New Roman"/>
+          <w:i w:val="0"/>
+          <w:sz w:val="28"/>
+          <w:szCs w:val="28"/>
+        </w:rPr>
+        <w:fldChar w:fldCharType="separate"/>
+      </w:r>
+      <w:r>
+        <w:rPr>
+          <w:rFonts w:ascii="Times New Roman" w:hAnsi="Times New Roman" w:cs="Times New Roman"/>
+          <w:i w:val="0"/>
+          <w:noProof/>
+          <w:sz w:val="28"/>
+          <w:szCs w:val="28"/>
+        </w:rPr>
+        <w:t>2</w:t>
+      </w:r>
+      <w:r>
+        <w:rPr>
+          <w:rFonts w:ascii="Times New Roman" w:hAnsi="Times New Roman" w:cs="Times New Roman"/>
+          <w:i w:val="0"/>
+          <w:sz w:val="28"/>
+          <w:szCs w:val="28"/>
+        </w:rPr>
+        <w:fldChar w:fldCharType="end"/>
+      </w:r>
+      <w:bookmarkEnd w:id="9"/>
+      <w:r>
+        <w:rPr>
+          <w:rFonts w:ascii="Times New Roman" w:hAnsi="Times New Roman" w:cs="Times New Roman"/>
+          <w:i w:val="0"/>
+          <w:sz w:val="28"/>
+          <w:szCs w:val="28"/>
+        </w:rPr>
+        <w:t xml:space="preserve">. </w:t>
+      </w:r>
+      <w:proofErr w:type="spellStart"/>
+      <w:r>
+        <w:rPr>
+          <w:rFonts w:ascii="Times New Roman" w:hAnsi="Times New Roman" w:cs="Times New Roman"/>
+          <w:i w:val="0"/>
+          <w:sz w:val="28"/>
+          <w:szCs w:val="28"/>
+          <w:lang w:val="uk-UA"/>
+        </w:rPr>
+        <w:t>Розфокусоване</w:t>
+      </w:r>
+      <w:proofErr w:type="spellEnd"/>
+      <w:r>
+        <w:rPr>
+          <w:rFonts w:ascii="Times New Roman" w:hAnsi="Times New Roman" w:cs="Times New Roman"/>
+          <w:i w:val="0"/>
+          <w:sz w:val="28"/>
+          <w:szCs w:val="28"/>
+          <w:lang w:val="uk-UA"/>
+        </w:rPr>
+        <w:t xml:space="preserve"> положення</w:t>
+      </w:r>
+      <w:bookmarkEnd w:id="8"/>
+    </w:p>
+    <w:p>
+      <w:pPr>
+        <w:rPr>
+          <w:lang w:val="uk-UA"/>
+        </w:rPr>
+      </w:pPr>
+      <w:r>
+        <w:rPr>
+          <w:lang w:val="uk-UA"/>
+        </w:rPr>
+        <w:tab/>
+        <w:t xml:space="preserve">В іншому випадку, коли відстань зменшилася </w:t>
+      </w:r>
+      <w:bookmarkStart w:id="10" w:name="_GoBack"/>
+      <w:bookmarkEnd w:id="10"/>
+    </w:p>
+    <w:p>
+      <w:pPr>
+        <w:pStyle w:val="2"/>
+        <w:rPr>
+          <w:rFonts w:ascii="Times New Roman" w:hAnsi="Times New Roman" w:cs="Times New Roman"/>
+          <w:sz w:val="28"/>
+          <w:szCs w:val="28"/>
+          <w:lang w:val="uk-UA"/>
+        </w:rPr>
+      </w:pPr>
       <w:r>
         <w:rPr>
           <w:rFonts w:ascii="Times New Roman" w:hAnsi="Times New Roman" w:cs="Times New Roman"/>
@@ -1329,24 +2132,14 @@
     </w:p>
     <w:p>
       <w:pPr>
-        <w:spacing w:line="360" w:lineRule="auto"/>
-        <w:jc w:val="center"/>
-        <w:rPr>
-          <w:rFonts w:ascii="Times New Roman" w:hAnsi="Times New Roman" w:cs="Times New Roman"/>
-          <w:sz w:val="28"/>
-          <w:szCs w:val="28"/>
-          <w:lang w:val="uk-UA"/>
-        </w:rPr>
-      </w:pPr>
-      <w:r>
-        <w:rPr>
-          <w:rFonts w:ascii="Times New Roman" w:hAnsi="Times New Roman" w:cs="Times New Roman"/>
-          <w:sz w:val="28"/>
-          <w:szCs w:val="28"/>
-          <w:lang w:val="uk-UA"/>
-        </w:rPr>
-        <w:t xml:space="preserve">2.3. </w:t>
-      </w:r>
+        <w:pStyle w:val="2"/>
+        <w:rPr>
+          <w:rFonts w:ascii="Times New Roman" w:hAnsi="Times New Roman" w:cs="Times New Roman"/>
+          <w:sz w:val="28"/>
+          <w:szCs w:val="28"/>
+          <w:lang w:val="uk-UA"/>
+        </w:rPr>
+      </w:pPr>
       <w:r>
         <w:rPr>
           <w:rFonts w:ascii="Times New Roman" w:hAnsi="Times New Roman" w:cs="Times New Roman"/>
@@ -1370,24 +2163,14 @@
     </w:p>
     <w:p>
       <w:pPr>
-        <w:spacing w:line="360" w:lineRule="auto"/>
-        <w:jc w:val="center"/>
-        <w:rPr>
-          <w:rFonts w:ascii="Times New Roman" w:hAnsi="Times New Roman" w:cs="Times New Roman"/>
-          <w:sz w:val="28"/>
-          <w:szCs w:val="28"/>
-          <w:lang w:val="uk-UA"/>
-        </w:rPr>
-      </w:pPr>
-      <w:r>
-        <w:rPr>
-          <w:rFonts w:ascii="Times New Roman" w:hAnsi="Times New Roman" w:cs="Times New Roman"/>
-          <w:sz w:val="28"/>
-          <w:szCs w:val="28"/>
-          <w:lang w:val="uk-UA"/>
-        </w:rPr>
-        <w:t xml:space="preserve">2.4. </w:t>
-      </w:r>
+        <w:pStyle w:val="2"/>
+        <w:rPr>
+          <w:rFonts w:ascii="Times New Roman" w:hAnsi="Times New Roman" w:cs="Times New Roman"/>
+          <w:sz w:val="28"/>
+          <w:szCs w:val="28"/>
+          <w:lang w:val="uk-UA"/>
+        </w:rPr>
+      </w:pPr>
       <w:r>
         <w:rPr>
           <w:rFonts w:ascii="Times New Roman" w:hAnsi="Times New Roman" w:cs="Times New Roman"/>
@@ -2973,6 +3756,232 @@
 <file path=word/numbering.xml><?xml version="1.0" encoding="utf-8"?>
 <w:numbering xmlns:wpc="http://schemas.microsoft.com/office/word/2010/wordprocessingCanvas" xmlns:cx="http://schemas.microsoft.com/office/drawing/2014/chartex" xmlns:cx1="http://schemas.microsoft.com/office/drawing/2015/9/8/chartex" xmlns:mc="http://schemas.openxmlformats.org/markup-compatibility/2006" xmlns:o="urn:schemas-microsoft-com:office:office" xmlns:r="http://schemas.openxmlformats.org/officeDocument/2006/relationships" xmlns:m="http://schemas.openxmlformats.org/officeDocument/2006/math" xmlns:v="urn:schemas-microsoft-com:vml" xmlns:wp14="http://schemas.microsoft.com/office/word/2010/wordprocessingDrawing" xmlns:wp="http://schemas.openxmlformats.org/drawingml/2006/wordprocessingDrawing" xmlns:w10="urn:schemas-microsoft-com:office:word" xmlns:w="http://schemas.openxmlformats.org/wordprocessingml/2006/main" xmlns:w14="http://schemas.microsoft.com/office/word/2010/wordml" xmlns:w15="http://schemas.microsoft.com/office/word/2012/wordml" xmlns:w16se="http://schemas.microsoft.com/office/word/2015/wordml/symex" xmlns:wpg="http://schemas.microsoft.com/office/word/2010/wordprocessingGroup" xmlns:wpi="http://schemas.microsoft.com/office/word/2010/wordprocessingInk" xmlns:wne="http://schemas.microsoft.com/office/word/2006/wordml" xmlns:wps="http://schemas.microsoft.com/office/word/2010/wordprocessingShape" mc:Ignorable="w14 w15 w16se wp14">
   <w:abstractNum w:abstractNumId="0" w15:restartNumberingAfterBreak="0">
+    <w:nsid w:val="1BEF5432"/>
+    <w:multiLevelType w:val="multilevel"/>
+    <w:tmpl w:val="0409001F"/>
+    <w:lvl w:ilvl="0">
+      <w:start w:val="1"/>
+      <w:numFmt w:val="decimal"/>
+      <w:lvlText w:val="%1."/>
+      <w:lvlJc w:val="left"/>
+      <w:pPr>
+        <w:ind w:left="360" w:hanging="360"/>
+      </w:pPr>
+      <w:rPr>
+        <w:rFonts w:hint="default"/>
+      </w:rPr>
+    </w:lvl>
+    <w:lvl w:ilvl="1">
+      <w:start w:val="1"/>
+      <w:numFmt w:val="decimal"/>
+      <w:lvlText w:val="%1.%2."/>
+      <w:lvlJc w:val="left"/>
+      <w:pPr>
+        <w:ind w:left="792" w:hanging="432"/>
+      </w:pPr>
+      <w:rPr>
+        <w:rFonts w:hint="default"/>
+      </w:rPr>
+    </w:lvl>
+    <w:lvl w:ilvl="2">
+      <w:start w:val="1"/>
+      <w:numFmt w:val="decimal"/>
+      <w:lvlText w:val="%1.%2.%3."/>
+      <w:lvlJc w:val="left"/>
+      <w:pPr>
+        <w:ind w:left="1224" w:hanging="504"/>
+      </w:pPr>
+      <w:rPr>
+        <w:rFonts w:hint="default"/>
+      </w:rPr>
+    </w:lvl>
+    <w:lvl w:ilvl="3">
+      <w:start w:val="1"/>
+      <w:numFmt w:val="decimal"/>
+      <w:lvlText w:val="%1.%2.%3.%4."/>
+      <w:lvlJc w:val="left"/>
+      <w:pPr>
+        <w:ind w:left="1728" w:hanging="648"/>
+      </w:pPr>
+      <w:rPr>
+        <w:rFonts w:hint="default"/>
+      </w:rPr>
+    </w:lvl>
+    <w:lvl w:ilvl="4">
+      <w:start w:val="1"/>
+      <w:numFmt w:val="decimal"/>
+      <w:lvlText w:val="%1.%2.%3.%4.%5."/>
+      <w:lvlJc w:val="left"/>
+      <w:pPr>
+        <w:ind w:left="2232" w:hanging="792"/>
+      </w:pPr>
+      <w:rPr>
+        <w:rFonts w:hint="default"/>
+      </w:rPr>
+    </w:lvl>
+    <w:lvl w:ilvl="5">
+      <w:start w:val="1"/>
+      <w:numFmt w:val="decimal"/>
+      <w:lvlText w:val="%1.%2.%3.%4.%5.%6."/>
+      <w:lvlJc w:val="left"/>
+      <w:pPr>
+        <w:ind w:left="2736" w:hanging="936"/>
+      </w:pPr>
+      <w:rPr>
+        <w:rFonts w:hint="default"/>
+      </w:rPr>
+    </w:lvl>
+    <w:lvl w:ilvl="6">
+      <w:start w:val="1"/>
+      <w:numFmt w:val="decimal"/>
+      <w:lvlText w:val="%1.%2.%3.%4.%5.%6.%7."/>
+      <w:lvlJc w:val="left"/>
+      <w:pPr>
+        <w:ind w:left="3240" w:hanging="1080"/>
+      </w:pPr>
+      <w:rPr>
+        <w:rFonts w:hint="default"/>
+      </w:rPr>
+    </w:lvl>
+    <w:lvl w:ilvl="7">
+      <w:start w:val="1"/>
+      <w:numFmt w:val="decimal"/>
+      <w:lvlText w:val="%1.%2.%3.%4.%5.%6.%7.%8."/>
+      <w:lvlJc w:val="left"/>
+      <w:pPr>
+        <w:ind w:left="3744" w:hanging="1224"/>
+      </w:pPr>
+      <w:rPr>
+        <w:rFonts w:hint="default"/>
+      </w:rPr>
+    </w:lvl>
+    <w:lvl w:ilvl="8">
+      <w:start w:val="1"/>
+      <w:numFmt w:val="decimal"/>
+      <w:lvlText w:val="%1.%2.%3.%4.%5.%6.%7.%8.%9."/>
+      <w:lvlJc w:val="left"/>
+      <w:pPr>
+        <w:ind w:left="4320" w:hanging="1440"/>
+      </w:pPr>
+      <w:rPr>
+        <w:rFonts w:hint="default"/>
+      </w:rPr>
+    </w:lvl>
+  </w:abstractNum>
+  <w:abstractNum w:abstractNumId="1" w15:restartNumberingAfterBreak="0">
+    <w:nsid w:val="2E8F5638"/>
+    <w:multiLevelType w:val="multilevel"/>
+    <w:tmpl w:val="0409001F"/>
+    <w:lvl w:ilvl="0">
+      <w:start w:val="1"/>
+      <w:numFmt w:val="decimal"/>
+      <w:lvlText w:val="%1."/>
+      <w:lvlJc w:val="left"/>
+      <w:pPr>
+        <w:ind w:left="360" w:hanging="360"/>
+      </w:pPr>
+      <w:rPr>
+        <w:rFonts w:hint="default"/>
+      </w:rPr>
+    </w:lvl>
+    <w:lvl w:ilvl="1">
+      <w:start w:val="1"/>
+      <w:numFmt w:val="decimal"/>
+      <w:lvlText w:val="%1.%2."/>
+      <w:lvlJc w:val="left"/>
+      <w:pPr>
+        <w:ind w:left="792" w:hanging="432"/>
+      </w:pPr>
+      <w:rPr>
+        <w:rFonts w:hint="default"/>
+      </w:rPr>
+    </w:lvl>
+    <w:lvl w:ilvl="2">
+      <w:start w:val="1"/>
+      <w:numFmt w:val="decimal"/>
+      <w:lvlText w:val="%1.%2.%3."/>
+      <w:lvlJc w:val="left"/>
+      <w:pPr>
+        <w:ind w:left="1224" w:hanging="504"/>
+      </w:pPr>
+      <w:rPr>
+        <w:rFonts w:hint="default"/>
+      </w:rPr>
+    </w:lvl>
+    <w:lvl w:ilvl="3">
+      <w:start w:val="1"/>
+      <w:numFmt w:val="decimal"/>
+      <w:lvlText w:val="%1.%2.%3.%4."/>
+      <w:lvlJc w:val="left"/>
+      <w:pPr>
+        <w:ind w:left="1728" w:hanging="648"/>
+      </w:pPr>
+      <w:rPr>
+        <w:rFonts w:hint="default"/>
+      </w:rPr>
+    </w:lvl>
+    <w:lvl w:ilvl="4">
+      <w:start w:val="1"/>
+      <w:numFmt w:val="decimal"/>
+      <w:lvlText w:val="%1.%2.%3.%4.%5."/>
+      <w:lvlJc w:val="left"/>
+      <w:pPr>
+        <w:ind w:left="2232" w:hanging="792"/>
+      </w:pPr>
+      <w:rPr>
+        <w:rFonts w:hint="default"/>
+      </w:rPr>
+    </w:lvl>
+    <w:lvl w:ilvl="5">
+      <w:start w:val="1"/>
+      <w:numFmt w:val="decimal"/>
+      <w:lvlText w:val="%1.%2.%3.%4.%5.%6."/>
+      <w:lvlJc w:val="left"/>
+      <w:pPr>
+        <w:ind w:left="2736" w:hanging="936"/>
+      </w:pPr>
+      <w:rPr>
+        <w:rFonts w:hint="default"/>
+      </w:rPr>
+    </w:lvl>
+    <w:lvl w:ilvl="6">
+      <w:start w:val="1"/>
+      <w:numFmt w:val="decimal"/>
+      <w:lvlText w:val="%1.%2.%3.%4.%5.%6.%7."/>
+      <w:lvlJc w:val="left"/>
+      <w:pPr>
+        <w:ind w:left="3240" w:hanging="1080"/>
+      </w:pPr>
+      <w:rPr>
+        <w:rFonts w:hint="default"/>
+      </w:rPr>
+    </w:lvl>
+    <w:lvl w:ilvl="7">
+      <w:start w:val="1"/>
+      <w:numFmt w:val="decimal"/>
+      <w:lvlText w:val="%1.%2.%3.%4.%5.%6.%7.%8."/>
+      <w:lvlJc w:val="left"/>
+      <w:pPr>
+        <w:ind w:left="3744" w:hanging="1224"/>
+      </w:pPr>
+      <w:rPr>
+        <w:rFonts w:hint="default"/>
+      </w:rPr>
+    </w:lvl>
+    <w:lvl w:ilvl="8">
+      <w:start w:val="1"/>
+      <w:numFmt w:val="decimal"/>
+      <w:lvlText w:val="%1.%2.%3.%4.%5.%6.%7.%8.%9."/>
+      <w:lvlJc w:val="left"/>
+      <w:pPr>
+        <w:ind w:left="4320" w:hanging="1440"/>
+      </w:pPr>
+      <w:rPr>
+        <w:rFonts w:hint="default"/>
+      </w:rPr>
+    </w:lvl>
+  </w:abstractNum>
+  <w:abstractNum w:abstractNumId="2" w15:restartNumberingAfterBreak="0">
     <w:nsid w:val="55DC2417"/>
     <w:multiLevelType w:val="multilevel"/>
     <w:tmpl w:val="0409001F"/>
@@ -3058,8 +4067,135 @@
       </w:pPr>
     </w:lvl>
   </w:abstractNum>
+  <w:abstractNum w:abstractNumId="3" w15:restartNumberingAfterBreak="0">
+    <w:nsid w:val="6F00168A"/>
+    <w:multiLevelType w:val="multilevel"/>
+    <w:tmpl w:val="9F389DEE"/>
+    <w:lvl w:ilvl="0">
+      <w:start w:val="1"/>
+      <w:numFmt w:val="decimal"/>
+      <w:pStyle w:val="1"/>
+      <w:suff w:val="space"/>
+      <w:lvlText w:val="%1."/>
+      <w:lvlJc w:val="left"/>
+      <w:pPr>
+        <w:ind w:left="360" w:hanging="360"/>
+      </w:pPr>
+      <w:rPr>
+        <w:rFonts w:hint="default"/>
+      </w:rPr>
+    </w:lvl>
+    <w:lvl w:ilvl="1">
+      <w:start w:val="1"/>
+      <w:numFmt w:val="decimal"/>
+      <w:pStyle w:val="2"/>
+      <w:suff w:val="space"/>
+      <w:lvlText w:val="%1.%2."/>
+      <w:lvlJc w:val="left"/>
+      <w:pPr>
+        <w:ind w:left="720" w:hanging="360"/>
+      </w:pPr>
+      <w:rPr>
+        <w:rFonts w:hint="default"/>
+      </w:rPr>
+    </w:lvl>
+    <w:lvl w:ilvl="2">
+      <w:start w:val="1"/>
+      <w:numFmt w:val="decimal"/>
+      <w:suff w:val="space"/>
+      <w:lvlText w:val="%1.%2.%3"/>
+      <w:lvlJc w:val="left"/>
+      <w:pPr>
+        <w:ind w:left="1080" w:hanging="360"/>
+      </w:pPr>
+      <w:rPr>
+        <w:rFonts w:hint="default"/>
+      </w:rPr>
+    </w:lvl>
+    <w:lvl w:ilvl="3">
+      <w:start w:val="1"/>
+      <w:numFmt w:val="decimal"/>
+      <w:lvlText w:val="(%4)"/>
+      <w:lvlJc w:val="left"/>
+      <w:pPr>
+        <w:ind w:left="1440" w:hanging="360"/>
+      </w:pPr>
+      <w:rPr>
+        <w:rFonts w:hint="default"/>
+      </w:rPr>
+    </w:lvl>
+    <w:lvl w:ilvl="4">
+      <w:start w:val="1"/>
+      <w:numFmt w:val="lowerLetter"/>
+      <w:lvlText w:val="(%5)"/>
+      <w:lvlJc w:val="left"/>
+      <w:pPr>
+        <w:ind w:left="1800" w:hanging="360"/>
+      </w:pPr>
+      <w:rPr>
+        <w:rFonts w:hint="default"/>
+      </w:rPr>
+    </w:lvl>
+    <w:lvl w:ilvl="5">
+      <w:start w:val="1"/>
+      <w:numFmt w:val="lowerRoman"/>
+      <w:lvlText w:val="(%6)"/>
+      <w:lvlJc w:val="left"/>
+      <w:pPr>
+        <w:ind w:left="2160" w:hanging="360"/>
+      </w:pPr>
+      <w:rPr>
+        <w:rFonts w:hint="default"/>
+      </w:rPr>
+    </w:lvl>
+    <w:lvl w:ilvl="6">
+      <w:start w:val="1"/>
+      <w:numFmt w:val="decimal"/>
+      <w:lvlText w:val="%7."/>
+      <w:lvlJc w:val="left"/>
+      <w:pPr>
+        <w:ind w:left="2520" w:hanging="360"/>
+      </w:pPr>
+      <w:rPr>
+        <w:rFonts w:hint="default"/>
+      </w:rPr>
+    </w:lvl>
+    <w:lvl w:ilvl="7">
+      <w:start w:val="1"/>
+      <w:numFmt w:val="lowerLetter"/>
+      <w:lvlText w:val="%8."/>
+      <w:lvlJc w:val="left"/>
+      <w:pPr>
+        <w:ind w:left="2880" w:hanging="360"/>
+      </w:pPr>
+      <w:rPr>
+        <w:rFonts w:hint="default"/>
+      </w:rPr>
+    </w:lvl>
+    <w:lvl w:ilvl="8">
+      <w:start w:val="1"/>
+      <w:numFmt w:val="lowerRoman"/>
+      <w:lvlText w:val="%9."/>
+      <w:lvlJc w:val="left"/>
+      <w:pPr>
+        <w:ind w:left="3240" w:hanging="360"/>
+      </w:pPr>
+      <w:rPr>
+        <w:rFonts w:hint="default"/>
+      </w:rPr>
+    </w:lvl>
+  </w:abstractNum>
   <w:num w:numId="1">
+    <w:abstractNumId w:val="2"/>
+  </w:num>
+  <w:num w:numId="2">
     <w:abstractNumId w:val="0"/>
+  </w:num>
+  <w:num w:numId="3">
+    <w:abstractNumId w:val="3"/>
+  </w:num>
+  <w:num w:numId="4">
+    <w:abstractNumId w:val="1"/>
   </w:num>
 </w:numbering>
 </file>
@@ -3466,6 +4602,56 @@
     <w:name w:val="Normal"/>
     <w:qFormat/>
   </w:style>
+  <w:style w:type="paragraph" w:styleId="1">
+    <w:name w:val="heading 1"/>
+    <w:basedOn w:val="a"/>
+    <w:next w:val="a"/>
+    <w:link w:val="10"/>
+    <w:uiPriority w:val="9"/>
+    <w:qFormat/>
+    <w:rsid w:val="009555DA"/>
+    <w:pPr>
+      <w:keepNext/>
+      <w:keepLines/>
+      <w:numPr>
+        <w:numId w:val="3"/>
+      </w:numPr>
+      <w:spacing w:before="240" w:after="0"/>
+      <w:outlineLvl w:val="0"/>
+    </w:pPr>
+    <w:rPr>
+      <w:rFonts w:asciiTheme="majorHAnsi" w:eastAsiaTheme="majorEastAsia" w:hAnsiTheme="majorHAnsi" w:cstheme="majorBidi"/>
+      <w:color w:val="2E74B5" w:themeColor="accent1" w:themeShade="BF"/>
+      <w:sz w:val="32"/>
+      <w:szCs w:val="32"/>
+    </w:rPr>
+  </w:style>
+  <w:style w:type="paragraph" w:styleId="2">
+    <w:name w:val="heading 2"/>
+    <w:basedOn w:val="a"/>
+    <w:next w:val="a"/>
+    <w:link w:val="20"/>
+    <w:uiPriority w:val="9"/>
+    <w:unhideWhenUsed/>
+    <w:qFormat/>
+    <w:rsid w:val="008C633A"/>
+    <w:pPr>
+      <w:keepNext/>
+      <w:keepLines/>
+      <w:numPr>
+        <w:ilvl w:val="1"/>
+        <w:numId w:val="3"/>
+      </w:numPr>
+      <w:spacing w:before="40" w:after="0"/>
+      <w:outlineLvl w:val="1"/>
+    </w:pPr>
+    <w:rPr>
+      <w:rFonts w:asciiTheme="majorHAnsi" w:eastAsiaTheme="majorEastAsia" w:hAnsiTheme="majorHAnsi" w:cstheme="majorBidi"/>
+      <w:color w:val="2E74B5" w:themeColor="accent1" w:themeShade="BF"/>
+      <w:sz w:val="26"/>
+      <w:szCs w:val="26"/>
+    </w:rPr>
+  </w:style>
   <w:style w:type="character" w:default="1" w:styleId="a0">
     <w:name w:val="Default Paragraph Font"/>
     <w:uiPriority w:val="1"/>
@@ -3600,6 +4786,51 @@
       <w:rFonts w:ascii="Segoe UI" w:hAnsi="Segoe UI" w:cs="Segoe UI"/>
       <w:sz w:val="18"/>
       <w:szCs w:val="18"/>
+    </w:rPr>
+  </w:style>
+  <w:style w:type="paragraph" w:styleId="ab">
+    <w:name w:val="caption"/>
+    <w:basedOn w:val="a"/>
+    <w:next w:val="a"/>
+    <w:uiPriority w:val="35"/>
+    <w:unhideWhenUsed/>
+    <w:qFormat/>
+    <w:rsid w:val="00EC77D0"/>
+    <w:pPr>
+      <w:spacing w:after="200" w:line="240" w:lineRule="auto"/>
+    </w:pPr>
+    <w:rPr>
+      <w:i/>
+      <w:iCs/>
+      <w:color w:val="44546A" w:themeColor="text2"/>
+      <w:sz w:val="18"/>
+      <w:szCs w:val="18"/>
+    </w:rPr>
+  </w:style>
+  <w:style w:type="character" w:customStyle="1" w:styleId="10">
+    <w:name w:val="Заголовок 1 Знак"/>
+    <w:basedOn w:val="a0"/>
+    <w:link w:val="1"/>
+    <w:uiPriority w:val="9"/>
+    <w:rsid w:val="009555DA"/>
+    <w:rPr>
+      <w:rFonts w:asciiTheme="majorHAnsi" w:eastAsiaTheme="majorEastAsia" w:hAnsiTheme="majorHAnsi" w:cstheme="majorBidi"/>
+      <w:color w:val="2E74B5" w:themeColor="accent1" w:themeShade="BF"/>
+      <w:sz w:val="32"/>
+      <w:szCs w:val="32"/>
+    </w:rPr>
+  </w:style>
+  <w:style w:type="character" w:customStyle="1" w:styleId="20">
+    <w:name w:val="Заголовок 2 Знак"/>
+    <w:basedOn w:val="a0"/>
+    <w:link w:val="2"/>
+    <w:uiPriority w:val="9"/>
+    <w:rsid w:val="008C633A"/>
+    <w:rPr>
+      <w:rFonts w:asciiTheme="majorHAnsi" w:eastAsiaTheme="majorEastAsia" w:hAnsiTheme="majorHAnsi" w:cstheme="majorBidi"/>
+      <w:color w:val="2E74B5" w:themeColor="accent1" w:themeShade="BF"/>
+      <w:sz w:val="26"/>
+      <w:szCs w:val="26"/>
     </w:rPr>
   </w:style>
 </w:styles>
@@ -3864,4 +5095,16 @@
     </a:ext>
   </a:extLst>
 </a:theme>
+</file>
+
+<file path=customXml/item1.xml><?xml version="1.0" encoding="utf-8"?>
+<b:Sources xmlns:b="http://schemas.openxmlformats.org/officeDocument/2006/bibliography" xmlns="http://schemas.openxmlformats.org/officeDocument/2006/bibliography" SelectedStyle="\APASixthEditionOfficeOnline.xsl" StyleName="APA" Version="6"/>
+</file>
+
+<file path=customXml/itemProps1.xml><?xml version="1.0" encoding="utf-8"?>
+<ds:datastoreItem xmlns:ds="http://schemas.openxmlformats.org/officeDocument/2006/customXml" ds:itemID="{25D049F4-400B-47C1-9619-CCA08552CF08}">
+  <ds:schemaRefs>
+    <ds:schemaRef ds:uri="http://schemas.openxmlformats.org/officeDocument/2006/bibliography"/>
+  </ds:schemaRefs>
+</ds:datastoreItem>
 </file>
</xml_diff>